<commit_message>
(1) cleaned up all algorithms (2) Added CV for every algorithm (3) Added LARS,  (4) made code reproducible and (5) made code reusable by abstracting with a function
</commit_message>
<xml_diff>
--- a/Analysis/Nikhil/Summary.docx
+++ b/Analysis/Nikhil/Summary.docx
@@ -4,29 +4,21 @@
   <w:body>
     <w:p>
       <w:pPr>
-        <w:pStyle w:val="ListParagraph"/>
-        <w:numPr>
-          <w:ilvl w:val="0"/>
-          <w:numId w:val="1"/>
-        </w:numPr>
+        <w:rPr>
+          <w:b/>
+        </w:rPr>
       </w:pPr>
       <w:r>
-        <w:t>Need to add CV</w:t>
-      </w:r>
-    </w:p>
-    <w:p>
-      <w:pPr>
-        <w:pStyle w:val="ListParagraph"/>
-        <w:numPr>
-          <w:ilvl w:val="0"/>
-          <w:numId w:val="1"/>
-        </w:numPr>
-      </w:pPr>
-      <w:r>
+        <w:rPr>
+          <w:b/>
+        </w:rPr>
         <w:t xml:space="preserve">Need to document AIC, BIC, </w:t>
       </w:r>
       <w:proofErr w:type="spellStart"/>
       <w:r>
+        <w:rPr>
+          <w:b/>
+        </w:rPr>
         <w:t>etc</w:t>
       </w:r>
       <w:proofErr w:type="spellEnd"/>
@@ -243,6 +235,8 @@
             </w:r>
           </w:p>
         </w:tc>
+        <w:bookmarkStart w:id="0" w:name="_GoBack"/>
+        <w:bookmarkEnd w:id="0"/>
       </w:tr>
       <w:tr>
         <w:tc>
@@ -508,10 +502,7 @@
           </w:tcPr>
           <w:p>
             <w:r>
-              <w:t>LASSO</w:t>
-            </w:r>
-            <w:r>
-              <w:t xml:space="preserve"> (full data)</w:t>
+              <w:t>LASSO (full data)</w:t>
             </w:r>
           </w:p>
         </w:tc>
@@ -557,10 +548,7 @@
           </w:tcPr>
           <w:p>
             <w:r>
-              <w:t xml:space="preserve">LASSO </w:t>
-            </w:r>
-            <w:r>
-              <w:t>(filtered data)</w:t>
+              <w:t>LASSO (filtered data)</w:t>
             </w:r>
           </w:p>
         </w:tc>
@@ -600,7 +588,6 @@
         </w:tc>
       </w:tr>
     </w:tbl>
-    <w:p/>
     <w:p/>
     <w:tbl>
       <w:tblPr>
@@ -809,17 +796,32 @@
           </w:tcPr>
           <w:p>
             <w:r>
-              <w:t xml:space="preserve">sqrt.x18 + x7 + stat98 + stat110 + x9 + x4 + x16 + x17 + x10 + stat14 + x11 + x8 + stat60 + x21 + stat23 + stat41 + stat3 + stat146 + x13 + stat4 + stat149 + stat128 + stat100 + stat144 + stat172 + stat24 + stat85 + stat38 + stat13 + stat33 + stat35 + stat15 + stat175 + stat11 + stat135 + stat61 + stat26 + stat126 + stat84 + stat92 + stat90 + stat207 + x19 + stat59 + stat99 + stat105 + stat87 + </w:t>
-            </w:r>
-            <w:r>
-              <w:lastRenderedPageBreak/>
-              <w:t>stat73 + stat50 + stat182 + stat54 + stat156 + stat32 + stat76 + x5 + stat153 + stat200 + stat177 + x14 + stat210 + stat34 + stat21 + stat174 + stat39 + stat162 + stat55 + stat216 + stat115 + stat9 + stat71 + stat133 + stat217</w:t>
+              <w:t>sqrt.x18 + x7 + stat98 + stat110 + x9 + x4 + x16 + x17 + x10 + stat14 + x11 + x8 + stat60 + x21 + stat23 + stat41 + stat3 + stat146 + x13 + stat4 + stat149 + stat128 + stat100 + stat144 + stat172 + stat24 + stat85 + stat38 + stat13 + stat33 + stat35 + stat15 + stat175 + stat11 + stat135 + stat61 + stat26 + stat126 + stat84 + stat92 + stat90 + stat207 + x19 + stat59 + stat99 + stat105 + stat87 + stat73 + stat50 + stat182 + stat54 + stat156 + stat32 + stat76 + x5 + stat153 + stat200 + stat177 + x14 + stat210 + stat34 + stat21 + stat174 + stat39 + stat162 + stat55 + stat216 + stat115 + stat9 + stat71 + stat133 + stat217</w:t>
             </w:r>
           </w:p>
         </w:tc>
       </w:tr>
     </w:tbl>
-    <w:p/>
+    <w:p>
+      <w:pPr>
+        <w:rPr>
+          <w:b/>
+          <w:color w:val="FF0000"/>
+          <w:sz w:val="56"/>
+          <w:szCs w:val="56"/>
+        </w:rPr>
+      </w:pPr>
+      <w:r>
+        <w:rPr>
+          <w:b/>
+          <w:color w:val="FF0000"/>
+          <w:sz w:val="56"/>
+          <w:szCs w:val="56"/>
+        </w:rPr>
+        <w:lastRenderedPageBreak/>
+        <w:t>NEEDS TO BE UPDATED</w:t>
+      </w:r>
+    </w:p>
     <w:p>
       <w:pPr>
         <w:rPr>
@@ -846,8 +848,8 @@
         <w:tblLook w:val="04A0" w:firstRow="1" w:lastRow="0" w:firstColumn="1" w:lastColumn="0" w:noHBand="0" w:noVBand="1"/>
       </w:tblPr>
       <w:tblGrid>
-        <w:gridCol w:w="1974"/>
-        <w:gridCol w:w="1170"/>
+        <w:gridCol w:w="2155"/>
+        <w:gridCol w:w="989"/>
         <w:gridCol w:w="1080"/>
         <w:gridCol w:w="1079"/>
         <w:gridCol w:w="1529"/>
@@ -857,7 +859,7 @@
       <w:tr>
         <w:tc>
           <w:tcPr>
-            <w:tcW w:w="1974" w:type="dxa"/>
+            <w:tcW w:w="2155" w:type="dxa"/>
           </w:tcPr>
           <w:p>
             <w:pPr>
@@ -875,7 +877,7 @@
         </w:tc>
         <w:tc>
           <w:tcPr>
-            <w:tcW w:w="1170" w:type="dxa"/>
+            <w:tcW w:w="989" w:type="dxa"/>
           </w:tcPr>
           <w:p>
             <w:pPr>
@@ -985,7 +987,7 @@
       <w:tr>
         <w:tc>
           <w:tcPr>
-            <w:tcW w:w="1974" w:type="dxa"/>
+            <w:tcW w:w="2155" w:type="dxa"/>
           </w:tcPr>
           <w:p>
             <w:r>
@@ -995,13 +997,9 @@
         </w:tc>
         <w:tc>
           <w:tcPr>
-            <w:tcW w:w="1170" w:type="dxa"/>
-          </w:tcPr>
-          <w:p>
-            <w:r>
-              <w:t>19</w:t>
-            </w:r>
-          </w:p>
+            <w:tcW w:w="989" w:type="dxa"/>
+          </w:tcPr>
+          <w:p/>
         </w:tc>
         <w:tc>
           <w:tcPr>
@@ -1009,7 +1007,7 @@
           </w:tcPr>
           <w:p>
             <w:r>
-              <w:t>0.212</w:t>
+              <w:t>0.249</w:t>
             </w:r>
           </w:p>
         </w:tc>
@@ -1017,7 +1015,11 @@
           <w:tcPr>
             <w:tcW w:w="1079" w:type="dxa"/>
           </w:tcPr>
-          <w:p/>
+          <w:p>
+            <w:r>
+              <w:t>0.2177</w:t>
+            </w:r>
+          </w:p>
         </w:tc>
         <w:tc>
           <w:tcPr>
@@ -1025,7 +1027,7 @@
           </w:tcPr>
           <w:p>
             <w:r>
-              <w:t>9.62</w:t>
+              <w:t>9.49</w:t>
             </w:r>
           </w:p>
         </w:tc>
@@ -1039,17 +1041,73 @@
           <w:tcPr>
             <w:tcW w:w="1259" w:type="dxa"/>
           </w:tcPr>
-          <w:p>
-            <w:r>
-              <w:t>87.05</w:t>
-            </w:r>
-          </w:p>
-        </w:tc>
-      </w:tr>
-      <w:tr>
-        <w:tc>
-          <w:tcPr>
-            <w:tcW w:w="1974" w:type="dxa"/>
+          <w:p/>
+        </w:tc>
+      </w:tr>
+      <w:tr>
+        <w:tc>
+          <w:tcPr>
+            <w:tcW w:w="2155" w:type="dxa"/>
+          </w:tcPr>
+          <w:p>
+            <w:r>
+              <w:t>Filtered Model</w:t>
+            </w:r>
+          </w:p>
+        </w:tc>
+        <w:tc>
+          <w:tcPr>
+            <w:tcW w:w="989" w:type="dxa"/>
+          </w:tcPr>
+          <w:p/>
+        </w:tc>
+        <w:tc>
+          <w:tcPr>
+            <w:tcW w:w="1080" w:type="dxa"/>
+          </w:tcPr>
+          <w:p>
+            <w:r>
+              <w:t>0.3527</w:t>
+            </w:r>
+          </w:p>
+        </w:tc>
+        <w:tc>
+          <w:tcPr>
+            <w:tcW w:w="1079" w:type="dxa"/>
+          </w:tcPr>
+          <w:p>
+            <w:r>
+              <w:t>0.3243</w:t>
+            </w:r>
+          </w:p>
+        </w:tc>
+        <w:tc>
+          <w:tcPr>
+            <w:tcW w:w="1529" w:type="dxa"/>
+          </w:tcPr>
+          <w:p>
+            <w:r>
+              <w:t>7.30</w:t>
+            </w:r>
+          </w:p>
+        </w:tc>
+        <w:tc>
+          <w:tcPr>
+            <w:tcW w:w="1259" w:type="dxa"/>
+          </w:tcPr>
+          <w:p/>
+        </w:tc>
+        <w:tc>
+          <w:tcPr>
+            <w:tcW w:w="1259" w:type="dxa"/>
+          </w:tcPr>
+          <w:p/>
+        </w:tc>
+      </w:tr>
+      <w:tr>
+        <w:tc>
+          <w:tcPr>
+            <w:tcW w:w="2155" w:type="dxa"/>
           </w:tcPr>
           <w:p>
             <w:r>
@@ -1059,9 +1117,13 @@
         </w:tc>
         <w:tc>
           <w:tcPr>
-            <w:tcW w:w="1170" w:type="dxa"/>
-          </w:tcPr>
-          <w:p/>
+            <w:tcW w:w="989" w:type="dxa"/>
+          </w:tcPr>
+          <w:p>
+            <w:r>
+              <w:t>12</w:t>
+            </w:r>
+          </w:p>
         </w:tc>
         <w:tc>
           <w:tcPr>
@@ -1069,7 +1131,10 @@
           </w:tcPr>
           <w:p>
             <w:r>
-              <w:t>0.311</w:t>
+              <w:t>0.21</w:t>
+            </w:r>
+            <w:r>
+              <w:t>7</w:t>
             </w:r>
           </w:p>
         </w:tc>
@@ -1085,7 +1150,10 @@
           </w:tcPr>
           <w:p>
             <w:r>
-              <w:t>7.41</w:t>
+              <w:t>9.</w:t>
+            </w:r>
+            <w:r>
+              <w:t>49</w:t>
             </w:r>
           </w:p>
         </w:tc>
@@ -1093,7 +1161,11 @@
           <w:tcPr>
             <w:tcW w:w="1259" w:type="dxa"/>
           </w:tcPr>
-          <w:p/>
+          <w:p>
+            <w:r>
+              <w:t>7.08</w:t>
+            </w:r>
+          </w:p>
         </w:tc>
         <w:tc>
           <w:tcPr>
@@ -1101,15 +1173,15 @@
           </w:tcPr>
           <w:p>
             <w:r>
-              <w:t>88.49</w:t>
-            </w:r>
-          </w:p>
-        </w:tc>
-      </w:tr>
-      <w:tr>
-        <w:tc>
-          <w:tcPr>
-            <w:tcW w:w="1974" w:type="dxa"/>
+              <w:t>95.89</w:t>
+            </w:r>
+          </w:p>
+        </w:tc>
+      </w:tr>
+      <w:tr>
+        <w:tc>
+          <w:tcPr>
+            <w:tcW w:w="2155" w:type="dxa"/>
           </w:tcPr>
           <w:p>
             <w:r>
@@ -1119,15 +1191,26 @@
         </w:tc>
         <w:tc>
           <w:tcPr>
-            <w:tcW w:w="1170" w:type="dxa"/>
-          </w:tcPr>
-          <w:p/>
+            <w:tcW w:w="989" w:type="dxa"/>
+          </w:tcPr>
+          <w:p>
+            <w:r>
+              <w:t>28</w:t>
+            </w:r>
+          </w:p>
         </w:tc>
         <w:tc>
           <w:tcPr>
             <w:tcW w:w="1080" w:type="dxa"/>
           </w:tcPr>
-          <w:p/>
+          <w:p>
+            <w:r>
+              <w:t>0.31</w:t>
+            </w:r>
+            <w:r>
+              <w:t>2</w:t>
+            </w:r>
+          </w:p>
         </w:tc>
         <w:tc>
           <w:tcPr>
@@ -1139,45 +1222,69 @@
           <w:tcPr>
             <w:tcW w:w="1529" w:type="dxa"/>
           </w:tcPr>
-          <w:p/>
+          <w:p>
+            <w:r>
+              <w:t>7.</w:t>
+            </w:r>
+            <w:r>
+              <w:t>37</w:t>
+            </w:r>
+          </w:p>
         </w:tc>
         <w:tc>
           <w:tcPr>
             <w:tcW w:w="1259" w:type="dxa"/>
           </w:tcPr>
-          <w:p/>
+          <w:p>
+            <w:r>
+              <w:t>5.93</w:t>
+            </w:r>
+          </w:p>
         </w:tc>
         <w:tc>
           <w:tcPr>
             <w:tcW w:w="1259" w:type="dxa"/>
           </w:tcPr>
-          <w:p/>
-        </w:tc>
-      </w:tr>
-      <w:tr>
-        <w:tc>
-          <w:tcPr>
-            <w:tcW w:w="1974" w:type="dxa"/>
-          </w:tcPr>
-          <w:p/>
-        </w:tc>
-        <w:tc>
-          <w:tcPr>
-            <w:tcW w:w="1170" w:type="dxa"/>
-          </w:tcPr>
-          <w:p>
-            <w:pPr>
-              <w:rPr>
-                <w:b/>
-              </w:rPr>
-            </w:pPr>
+          <w:p>
+            <w:r>
+              <w:t>97.36</w:t>
+            </w:r>
+          </w:p>
+        </w:tc>
+      </w:tr>
+      <w:tr>
+        <w:tc>
+          <w:tcPr>
+            <w:tcW w:w="2155" w:type="dxa"/>
+          </w:tcPr>
+          <w:p>
+            <w:r>
+              <w:t>Backward Elimination</w:t>
+            </w:r>
+            <w:r>
+              <w:t xml:space="preserve"> (full data)</w:t>
+            </w:r>
+          </w:p>
+        </w:tc>
+        <w:tc>
+          <w:tcPr>
+            <w:tcW w:w="989" w:type="dxa"/>
+          </w:tcPr>
+          <w:p>
+            <w:r>
+              <w:t>15</w:t>
+            </w:r>
           </w:p>
         </w:tc>
         <w:tc>
           <w:tcPr>
             <w:tcW w:w="1080" w:type="dxa"/>
           </w:tcPr>
-          <w:p/>
+          <w:p>
+            <w:r>
+              <w:t>0.220</w:t>
+            </w:r>
+          </w:p>
         </w:tc>
         <w:tc>
           <w:tcPr>
@@ -1189,45 +1296,63 @@
           <w:tcPr>
             <w:tcW w:w="1529" w:type="dxa"/>
           </w:tcPr>
-          <w:p/>
+          <w:p>
+            <w:r>
+              <w:t>9.58</w:t>
+            </w:r>
+          </w:p>
         </w:tc>
         <w:tc>
           <w:tcPr>
             <w:tcW w:w="1259" w:type="dxa"/>
           </w:tcPr>
-          <w:p/>
+          <w:p>
+            <w:r>
+              <w:t>7.15</w:t>
+            </w:r>
+          </w:p>
         </w:tc>
         <w:tc>
           <w:tcPr>
             <w:tcW w:w="1259" w:type="dxa"/>
           </w:tcPr>
-          <w:p/>
-        </w:tc>
-      </w:tr>
-      <w:tr>
-        <w:tc>
-          <w:tcPr>
-            <w:tcW w:w="1974" w:type="dxa"/>
-          </w:tcPr>
-          <w:p/>
-        </w:tc>
-        <w:tc>
-          <w:tcPr>
-            <w:tcW w:w="1170" w:type="dxa"/>
-          </w:tcPr>
-          <w:p>
-            <w:pPr>
-              <w:rPr>
-                <w:b/>
-              </w:rPr>
-            </w:pPr>
+          <w:p>
+            <w:r>
+              <w:t>88.84</w:t>
+            </w:r>
+          </w:p>
+        </w:tc>
+      </w:tr>
+      <w:tr>
+        <w:tc>
+          <w:tcPr>
+            <w:tcW w:w="2155" w:type="dxa"/>
+          </w:tcPr>
+          <w:p>
+            <w:r>
+              <w:t>Backward Elimination (filtered data)</w:t>
+            </w:r>
+          </w:p>
+        </w:tc>
+        <w:tc>
+          <w:tcPr>
+            <w:tcW w:w="989" w:type="dxa"/>
+          </w:tcPr>
+          <w:p>
+            <w:r>
+              <w:t>17</w:t>
+            </w:r>
           </w:p>
         </w:tc>
         <w:tc>
           <w:tcPr>
             <w:tcW w:w="1080" w:type="dxa"/>
           </w:tcPr>
-          <w:p/>
+          <w:p>
+            <w:r>
+              <w:t>0.314</w:t>
+            </w:r>
+          </w:p>
         </w:tc>
         <w:tc>
           <w:tcPr>
@@ -1239,25 +1364,37 @@
           <w:tcPr>
             <w:tcW w:w="1529" w:type="dxa"/>
           </w:tcPr>
-          <w:p/>
+          <w:p>
+            <w:r>
+              <w:t>7.42</w:t>
+            </w:r>
+          </w:p>
         </w:tc>
         <w:tc>
           <w:tcPr>
             <w:tcW w:w="1259" w:type="dxa"/>
           </w:tcPr>
-          <w:p/>
+          <w:p>
+            <w:r>
+              <w:t>5.96</w:t>
+            </w:r>
+          </w:p>
         </w:tc>
         <w:tc>
           <w:tcPr>
             <w:tcW w:w="1259" w:type="dxa"/>
           </w:tcPr>
-          <w:p/>
-        </w:tc>
-      </w:tr>
-      <w:tr>
-        <w:tc>
-          <w:tcPr>
-            <w:tcW w:w="1974" w:type="dxa"/>
+          <w:p>
+            <w:r>
+              <w:t>89.42</w:t>
+            </w:r>
+          </w:p>
+        </w:tc>
+      </w:tr>
+      <w:tr>
+        <w:tc>
+          <w:tcPr>
+            <w:tcW w:w="2155" w:type="dxa"/>
           </w:tcPr>
           <w:p>
             <w:r>
@@ -1267,14 +1404,12 @@
         </w:tc>
         <w:tc>
           <w:tcPr>
-            <w:tcW w:w="1170" w:type="dxa"/>
-          </w:tcPr>
-          <w:p>
-            <w:pPr>
-              <w:rPr>
-                <w:b/>
-              </w:rPr>
-            </w:pPr>
+            <w:tcW w:w="989" w:type="dxa"/>
+          </w:tcPr>
+          <w:p>
+            <w:r>
+              <w:t>14</w:t>
+            </w:r>
           </w:p>
         </w:tc>
         <w:tc>
@@ -1282,8 +1417,9 @@
             <w:tcW w:w="1080" w:type="dxa"/>
           </w:tcPr>
           <w:p>
-            <w:bookmarkStart w:id="0" w:name="_GoBack"/>
-            <w:bookmarkEnd w:id="0"/>
+            <w:r>
+              <w:t>0.216</w:t>
+            </w:r>
           </w:p>
         </w:tc>
         <w:tc>
@@ -1296,79 +1432,97 @@
           <w:tcPr>
             <w:tcW w:w="1529" w:type="dxa"/>
           </w:tcPr>
-          <w:p/>
+          <w:p>
+            <w:r>
+              <w:t>9.50</w:t>
+            </w:r>
+          </w:p>
         </w:tc>
         <w:tc>
           <w:tcPr>
             <w:tcW w:w="1259" w:type="dxa"/>
           </w:tcPr>
-          <w:p/>
+          <w:p>
+            <w:r>
+              <w:t>7.09</w:t>
+            </w:r>
+          </w:p>
         </w:tc>
         <w:tc>
           <w:tcPr>
             <w:tcW w:w="1259" w:type="dxa"/>
           </w:tcPr>
-          <w:p/>
-        </w:tc>
-      </w:tr>
-      <w:tr>
-        <w:tc>
-          <w:tcPr>
-            <w:tcW w:w="1974" w:type="dxa"/>
-          </w:tcPr>
-          <w:p>
-            <w:r>
-              <w:t>Stepwise Selection (filtered data)</w:t>
-            </w:r>
-          </w:p>
-        </w:tc>
-        <w:tc>
-          <w:tcPr>
-            <w:tcW w:w="1170" w:type="dxa"/>
-          </w:tcPr>
-          <w:p>
-            <w:pPr>
-              <w:rPr>
-                <w:b/>
-              </w:rPr>
-            </w:pPr>
-          </w:p>
+          <w:p>
+            <w:r>
+              <w:t>93.86</w:t>
+            </w:r>
+          </w:p>
+        </w:tc>
+      </w:tr>
+      <w:tr>
+        <w:tc>
+          <w:tcPr>
+            <w:tcW w:w="2155" w:type="dxa"/>
+          </w:tcPr>
+          <w:p>
+            <w:r>
+              <w:t>Stepwise Selection (</w:t>
+            </w:r>
+            <w:r>
+              <w:t>filtered</w:t>
+            </w:r>
+            <w:r>
+              <w:t xml:space="preserve"> data)</w:t>
+            </w:r>
+          </w:p>
+        </w:tc>
+        <w:tc>
+          <w:tcPr>
+            <w:tcW w:w="989" w:type="dxa"/>
+            <w:shd w:val="clear" w:color="auto" w:fill="FFFF00"/>
+          </w:tcPr>
+          <w:p/>
         </w:tc>
         <w:tc>
           <w:tcPr>
             <w:tcW w:w="1080" w:type="dxa"/>
+            <w:shd w:val="clear" w:color="auto" w:fill="FFFF00"/>
           </w:tcPr>
           <w:p/>
         </w:tc>
         <w:tc>
           <w:tcPr>
             <w:tcW w:w="1079" w:type="dxa"/>
+            <w:shd w:val="clear" w:color="auto" w:fill="FFFF00"/>
           </w:tcPr>
           <w:p/>
         </w:tc>
         <w:tc>
           <w:tcPr>
             <w:tcW w:w="1529" w:type="dxa"/>
+            <w:shd w:val="clear" w:color="auto" w:fill="FFFF00"/>
           </w:tcPr>
           <w:p/>
         </w:tc>
         <w:tc>
           <w:tcPr>
             <w:tcW w:w="1259" w:type="dxa"/>
+            <w:shd w:val="clear" w:color="auto" w:fill="FFFF00"/>
           </w:tcPr>
           <w:p/>
         </w:tc>
         <w:tc>
           <w:tcPr>
             <w:tcW w:w="1259" w:type="dxa"/>
-          </w:tcPr>
-          <w:p/>
-        </w:tc>
-      </w:tr>
-      <w:tr>
-        <w:tc>
-          <w:tcPr>
-            <w:tcW w:w="1974" w:type="dxa"/>
+            <w:shd w:val="clear" w:color="auto" w:fill="FFFF00"/>
+          </w:tcPr>
+          <w:p/>
+        </w:tc>
+      </w:tr>
+      <w:tr>
+        <w:tc>
+          <w:tcPr>
+            <w:tcW w:w="2155" w:type="dxa"/>
           </w:tcPr>
           <w:p>
             <w:r>
@@ -1378,15 +1532,9 @@
         </w:tc>
         <w:tc>
           <w:tcPr>
-            <w:tcW w:w="1170" w:type="dxa"/>
-          </w:tcPr>
-          <w:p>
-            <w:pPr>
-              <w:rPr>
-                <w:b/>
-              </w:rPr>
-            </w:pPr>
-          </w:p>
+            <w:tcW w:w="989" w:type="dxa"/>
+          </w:tcPr>
+          <w:p/>
         </w:tc>
         <w:tc>
           <w:tcPr>
@@ -1438,7 +1586,7 @@
       <w:tr>
         <w:tc>
           <w:tcPr>
-            <w:tcW w:w="1974" w:type="dxa"/>
+            <w:tcW w:w="2155" w:type="dxa"/>
           </w:tcPr>
           <w:p>
             <w:r>
@@ -1448,7 +1596,7 @@
         </w:tc>
         <w:tc>
           <w:tcPr>
-            <w:tcW w:w="1170" w:type="dxa"/>
+            <w:tcW w:w="989" w:type="dxa"/>
           </w:tcPr>
           <w:p>
             <w:pPr>
@@ -1515,13 +1663,13 @@
         <w:tblLook w:val="04A0" w:firstRow="1" w:lastRow="0" w:firstColumn="1" w:lastColumn="0" w:noHBand="0" w:noVBand="1"/>
       </w:tblPr>
       <w:tblGrid>
-        <w:gridCol w:w="1980"/>
-        <w:gridCol w:w="9000"/>
+        <w:gridCol w:w="2160"/>
+        <w:gridCol w:w="8820"/>
       </w:tblGrid>
       <w:tr>
         <w:tc>
           <w:tcPr>
-            <w:tcW w:w="1980" w:type="dxa"/>
+            <w:tcW w:w="2160" w:type="dxa"/>
           </w:tcPr>
           <w:p>
             <w:pPr>
@@ -1539,7 +1687,7 @@
         </w:tc>
         <w:tc>
           <w:tcPr>
-            <w:tcW w:w="9000" w:type="dxa"/>
+            <w:tcW w:w="8820" w:type="dxa"/>
           </w:tcPr>
           <w:p>
             <w:pPr>
@@ -1559,7 +1707,7 @@
       <w:tr>
         <w:tc>
           <w:tcPr>
-            <w:tcW w:w="1980" w:type="dxa"/>
+            <w:tcW w:w="2160" w:type="dxa"/>
           </w:tcPr>
           <w:p>
             <w:r>
@@ -1569,15 +1717,15 @@
         </w:tc>
         <w:tc>
           <w:tcPr>
-            <w:tcW w:w="9000" w:type="dxa"/>
-          </w:tcPr>
-          <w:p/>
-        </w:tc>
-      </w:tr>
-      <w:tr>
-        <w:tc>
-          <w:tcPr>
-            <w:tcW w:w="1980" w:type="dxa"/>
+            <w:tcW w:w="8820" w:type="dxa"/>
+          </w:tcPr>
+          <w:p/>
+        </w:tc>
+      </w:tr>
+      <w:tr>
+        <w:tc>
+          <w:tcPr>
+            <w:tcW w:w="2160" w:type="dxa"/>
           </w:tcPr>
           <w:p>
             <w:r>
@@ -1587,7 +1735,7 @@
         </w:tc>
         <w:tc>
           <w:tcPr>
-            <w:tcW w:w="9000" w:type="dxa"/>
+            <w:tcW w:w="8820" w:type="dxa"/>
           </w:tcPr>
           <w:p>
             <w:r>
@@ -1599,40 +1747,201 @@
             </w:r>
             <w:proofErr w:type="gramEnd"/>
             <w:r>
+              <w:t xml:space="preserve">       x4          x7          x9         x10         x16 </w:t>
+            </w:r>
+          </w:p>
+          <w:p>
+            <w:r>
+              <w:t xml:space="preserve">         x17         x21      stat14      stat98     stat110    sqrt.x18 </w:t>
+            </w:r>
+          </w:p>
+          <w:p/>
+        </w:tc>
+      </w:tr>
+      <w:tr>
+        <w:tc>
+          <w:tcPr>
+            <w:tcW w:w="2160" w:type="dxa"/>
+          </w:tcPr>
+          <w:p>
+            <w:r>
+              <w:t>Forward Selection (filtered data)</w:t>
+            </w:r>
+          </w:p>
+        </w:tc>
+        <w:tc>
+          <w:tcPr>
+            <w:tcW w:w="8820" w:type="dxa"/>
+          </w:tcPr>
+          <w:p>
+            <w:r>
+              <w:t>(</w:t>
+            </w:r>
+            <w:proofErr w:type="gramStart"/>
+            <w:r>
+              <w:t xml:space="preserve">Intercept)   </w:t>
+            </w:r>
+            <w:proofErr w:type="gramEnd"/>
+            <w:r>
+              <w:t xml:space="preserve">         x4            x5            x7            x8 </w:t>
+            </w:r>
+          </w:p>
+          <w:p>
+            <w:r>
+              <w:t xml:space="preserve">          x9           x10           x11           x16           x17 </w:t>
+            </w:r>
+          </w:p>
+          <w:p>
+            <w:r>
+              <w:t xml:space="preserve">          x21           x22         stat4        stat14        stat15 </w:t>
+            </w:r>
+          </w:p>
+          <w:p>
+            <w:r>
+              <w:t xml:space="preserve">   </w:t>
+            </w:r>
+            <w:r>
+              <w:t xml:space="preserve">       stat23        stat41        stat60        stat73        stat98 </w:t>
+            </w:r>
+          </w:p>
+          <w:p>
+            <w:r>
+              <w:t xml:space="preserve">   </w:t>
+            </w:r>
+            <w:r>
+              <w:t xml:space="preserve">    </w:t>
+            </w:r>
+            <w:r>
+              <w:t xml:space="preserve"> </w:t>
+            </w:r>
+            <w:r>
+              <w:t xml:space="preserve"> </w:t>
+            </w:r>
+            <w:r>
+              <w:t xml:space="preserve"> stat100       stat110       stat128       stat146       stat149 </w:t>
+            </w:r>
+          </w:p>
+          <w:p>
+            <w:r>
+              <w:t xml:space="preserve">     </w:t>
+            </w:r>
+            <w:r>
+              <w:t xml:space="preserve">   </w:t>
+            </w:r>
+            <w:r>
+              <w:t xml:space="preserve"> stat172       stat204      sqrt.x18 </w:t>
+            </w:r>
+          </w:p>
+        </w:tc>
+      </w:tr>
+      <w:tr>
+        <w:tc>
+          <w:tcPr>
+            <w:tcW w:w="2160" w:type="dxa"/>
+          </w:tcPr>
+          <w:p>
+            <w:r>
+              <w:t>Backward Elimination (full data)</w:t>
+            </w:r>
+          </w:p>
+        </w:tc>
+        <w:tc>
+          <w:tcPr>
+            <w:tcW w:w="8820" w:type="dxa"/>
+          </w:tcPr>
+          <w:p>
+            <w:r>
+              <w:t>(</w:t>
+            </w:r>
+            <w:proofErr w:type="gramStart"/>
+            <w:r>
+              <w:t xml:space="preserve">Intercept)   </w:t>
+            </w:r>
+            <w:proofErr w:type="gramEnd"/>
+            <w:r>
+              <w:t xml:space="preserve">       x4          x7          x8          x9         x10 </w:t>
+            </w:r>
+          </w:p>
+          <w:p>
+            <w:r>
+              <w:t xml:space="preserve">        x14         x16         x17         x21      stat14      stat98 </w:t>
+            </w:r>
+          </w:p>
+          <w:p>
+            <w:r>
+              <w:t xml:space="preserve">    stat110     stat149    sqrt.x18 </w:t>
+            </w:r>
+          </w:p>
+        </w:tc>
+      </w:tr>
+      <w:tr>
+        <w:tc>
+          <w:tcPr>
+            <w:tcW w:w="2160" w:type="dxa"/>
+          </w:tcPr>
+          <w:p>
+            <w:r>
+              <w:t>Backward Elimination (filtered data)</w:t>
+            </w:r>
+          </w:p>
+        </w:tc>
+        <w:tc>
+          <w:tcPr>
+            <w:tcW w:w="8820" w:type="dxa"/>
+          </w:tcPr>
+          <w:p>
+            <w:r>
+              <w:t>(</w:t>
+            </w:r>
+            <w:proofErr w:type="gramStart"/>
+            <w:r>
+              <w:t xml:space="preserve">Intercept)   </w:t>
+            </w:r>
+            <w:proofErr w:type="gramEnd"/>
+            <w:r>
               <w:t xml:space="preserve">         x4            x7            x8            x9 </w:t>
             </w:r>
           </w:p>
           <w:p>
             <w:r>
-              <w:t xml:space="preserve">        x10           x11           x16           x17           x21 </w:t>
-            </w:r>
-          </w:p>
-          <w:p>
-            <w:r>
-              <w:t xml:space="preserve">        stat14        stat23        stat38        stat92        stat98 </w:t>
-            </w:r>
-          </w:p>
-          <w:p>
-            <w:r>
-              <w:t xml:space="preserve">       stat110       stat149       stat187      sqrt.x18 </w:t>
-            </w:r>
-          </w:p>
-        </w:tc>
-      </w:tr>
-      <w:tr>
-        <w:tc>
-          <w:tcPr>
-            <w:tcW w:w="1980" w:type="dxa"/>
-          </w:tcPr>
-          <w:p>
-            <w:r>
-              <w:t>Forward Selection (filtered data)</w:t>
-            </w:r>
-          </w:p>
-        </w:tc>
-        <w:tc>
-          <w:tcPr>
-            <w:tcW w:w="9000" w:type="dxa"/>
+              <w:t xml:space="preserve">          x10           x11           x16           x17           x21 </w:t>
+            </w:r>
+          </w:p>
+          <w:p>
+            <w:r>
+              <w:t xml:space="preserve">  </w:t>
+            </w:r>
+            <w:r>
+              <w:t xml:space="preserve">       stat14        stat23        stat98       stat110       stat128 </w:t>
+            </w:r>
+          </w:p>
+          <w:p>
+            <w:r>
+              <w:t xml:space="preserve">  </w:t>
+            </w:r>
+            <w:r>
+              <w:t xml:space="preserve">  </w:t>
+            </w:r>
+            <w:r>
+              <w:t xml:space="preserve">    stat149      sqrt.x18 </w:t>
+            </w:r>
+          </w:p>
+        </w:tc>
+      </w:tr>
+      <w:tr>
+        <w:tc>
+          <w:tcPr>
+            <w:tcW w:w="2160" w:type="dxa"/>
+          </w:tcPr>
+          <w:p>
+            <w:r>
+              <w:t>Stepwise Selection (full data)</w:t>
+            </w:r>
+          </w:p>
+        </w:tc>
+        <w:tc>
+          <w:tcPr>
+            <w:tcW w:w="8820" w:type="dxa"/>
           </w:tcPr>
           <w:p>
             <w:r>
@@ -1644,113 +1953,42 @@
             </w:r>
             <w:proofErr w:type="gramEnd"/>
             <w:r>
-              <w:t xml:space="preserve">         x4            x7            x8            x9 </w:t>
-            </w:r>
-          </w:p>
-          <w:p>
-            <w:r>
-              <w:t xml:space="preserve">          x10           x11           x16           x17        stat14 </w:t>
-            </w:r>
-          </w:p>
-          <w:p>
-            <w:r>
-              <w:t xml:space="preserve"> </w:t>
-            </w:r>
-            <w:r>
-              <w:t xml:space="preserve">  </w:t>
-            </w:r>
-            <w:r>
-              <w:t xml:space="preserve"> </w:t>
-            </w:r>
-            <w:r>
-              <w:t xml:space="preserve">     stat23        stat38        stat98       stat110       stat149 </w:t>
-            </w:r>
-          </w:p>
-          <w:p>
-            <w:r>
-              <w:t xml:space="preserve"> </w:t>
-            </w:r>
-            <w:r>
-              <w:t xml:space="preserve">  </w:t>
-            </w:r>
-            <w:r>
-              <w:t xml:space="preserve"> </w:t>
-            </w:r>
-            <w:r>
-              <w:t xml:space="preserve"> </w:t>
-            </w:r>
-            <w:r>
-              <w:t xml:space="preserve">    sqrt.x18 </w:t>
-            </w:r>
-          </w:p>
-        </w:tc>
-      </w:tr>
-      <w:tr>
-        <w:tc>
-          <w:tcPr>
-            <w:tcW w:w="1980" w:type="dxa"/>
-          </w:tcPr>
-          <w:p/>
-        </w:tc>
-        <w:tc>
-          <w:tcPr>
-            <w:tcW w:w="9000" w:type="dxa"/>
-          </w:tcPr>
-          <w:p>
-            <w:pPr>
-              <w:rPr>
-                <w:b/>
-              </w:rPr>
-            </w:pPr>
-          </w:p>
-        </w:tc>
-      </w:tr>
-      <w:tr>
-        <w:tc>
-          <w:tcPr>
-            <w:tcW w:w="1980" w:type="dxa"/>
-          </w:tcPr>
-          <w:p/>
-        </w:tc>
-        <w:tc>
-          <w:tcPr>
-            <w:tcW w:w="9000" w:type="dxa"/>
-          </w:tcPr>
-          <w:p/>
-        </w:tc>
-      </w:tr>
-      <w:tr>
-        <w:tc>
-          <w:tcPr>
-            <w:tcW w:w="1980" w:type="dxa"/>
-          </w:tcPr>
-          <w:p>
-            <w:r>
-              <w:t>Stepwise Selection (full data)</w:t>
-            </w:r>
-          </w:p>
-        </w:tc>
-        <w:tc>
-          <w:tcPr>
-            <w:tcW w:w="9000" w:type="dxa"/>
-          </w:tcPr>
-          <w:p/>
-        </w:tc>
-      </w:tr>
-      <w:tr>
-        <w:tc>
-          <w:tcPr>
-            <w:tcW w:w="1980" w:type="dxa"/>
-          </w:tcPr>
-          <w:p>
-            <w:r>
+              <w:t xml:space="preserve">       x4          x7          x8          x9         x10 </w:t>
+            </w:r>
+          </w:p>
+          <w:p>
+            <w:r>
+              <w:t xml:space="preserve">   </w:t>
+            </w:r>
+            <w:r>
+              <w:t xml:space="preserve">      x16         x17      stat14      stat23      stat98     stat110 </w:t>
+            </w:r>
+          </w:p>
+          <w:p>
+            <w:r>
+              <w:t xml:space="preserve">   </w:t>
+            </w:r>
+            <w:r>
+              <w:t xml:space="preserve">     stat149    sqrt.x18</w:t>
+            </w:r>
+          </w:p>
+        </w:tc>
+      </w:tr>
+      <w:tr>
+        <w:tc>
+          <w:tcPr>
+            <w:tcW w:w="2160" w:type="dxa"/>
+          </w:tcPr>
+          <w:p>
+            <w:r>
+              <w:lastRenderedPageBreak/>
               <w:t>Stepwise Selection (filtered data)</w:t>
             </w:r>
           </w:p>
         </w:tc>
         <w:tc>
           <w:tcPr>
-            <w:tcW w:w="9000" w:type="dxa"/>
+            <w:tcW w:w="8820" w:type="dxa"/>
           </w:tcPr>
           <w:p/>
         </w:tc>

</xml_diff>

<commit_message>
Added residual plots + high precision features
</commit_message>
<xml_diff>
--- a/Analysis/Nikhil/Summary.docx
+++ b/Analysis/Nikhil/Summary.docx
@@ -6,22 +6,293 @@
       <w:pPr>
         <w:rPr>
           <w:b/>
+          <w:color w:val="FF0000"/>
+          <w:sz w:val="32"/>
+          <w:szCs w:val="32"/>
         </w:rPr>
       </w:pPr>
       <w:r>
         <w:rPr>
           <w:b/>
-        </w:rPr>
-        <w:t xml:space="preserve">Need to document AIC, BIC, </w:t>
+          <w:color w:val="FF0000"/>
+          <w:sz w:val="32"/>
+          <w:szCs w:val="32"/>
+        </w:rPr>
+        <w:t>TODO</w:t>
       </w:r>
-      <w:proofErr w:type="spellStart"/>
+    </w:p>
+    <w:p>
+      <w:pPr>
+        <w:pStyle w:val="ListParagraph"/>
+        <w:numPr>
+          <w:ilvl w:val="0"/>
+          <w:numId w:val="2"/>
+        </w:numPr>
+        <w:rPr>
+          <w:b/>
+        </w:rPr>
+      </w:pPr>
       <w:r>
         <w:rPr>
           <w:b/>
         </w:rPr>
-        <w:t>etc</w:t>
+        <w:t>plot box plot comparisons of high leverage points vs. other points to see if there is difference</w:t>
       </w:r>
-      <w:proofErr w:type="spellEnd"/>
+    </w:p>
+    <w:p>
+      <w:pPr>
+        <w:pStyle w:val="ListParagraph"/>
+        <w:numPr>
+          <w:ilvl w:val="0"/>
+          <w:numId w:val="2"/>
+        </w:numPr>
+        <w:rPr>
+          <w:b/>
+        </w:rPr>
+      </w:pPr>
+      <w:r>
+        <w:rPr>
+          <w:b/>
+        </w:rPr>
+        <w:t>residual plots for models from caret</w:t>
+      </w:r>
+    </w:p>
+    <w:p>
+      <w:pPr>
+        <w:pStyle w:val="ListParagraph"/>
+        <w:numPr>
+          <w:ilvl w:val="0"/>
+          <w:numId w:val="2"/>
+        </w:numPr>
+        <w:rPr>
+          <w:b/>
+        </w:rPr>
+      </w:pPr>
+      <w:r>
+        <w:rPr>
+          <w:b/>
+        </w:rPr>
+        <w:t xml:space="preserve">we may also want to add some plots </w:t>
+      </w:r>
+      <w:proofErr w:type="gramStart"/>
+      <w:r>
+        <w:rPr>
+          <w:b/>
+        </w:rPr>
+        <w:t>similar to</w:t>
+      </w:r>
+      <w:proofErr w:type="gramEnd"/>
+      <w:r>
+        <w:rPr>
+          <w:b/>
+        </w:rPr>
+        <w:t xml:space="preserve"> SAS like this for the train process</w:t>
+      </w:r>
+      <w:r>
+        <w:rPr>
+          <w:b/>
+        </w:rPr>
+        <w:t xml:space="preserve"> </w:t>
+      </w:r>
+    </w:p>
+    <w:p>
+      <w:pPr>
+        <w:pStyle w:val="ListParagraph"/>
+        <w:rPr>
+          <w:b/>
+        </w:rPr>
+      </w:pPr>
+      <w:r>
+        <w:rPr>
+          <w:noProof/>
+        </w:rPr>
+        <w:drawing>
+          <wp:inline distT="0" distB="0" distL="0" distR="0" wp14:anchorId="3103BF5C" wp14:editId="0F48D472">
+            <wp:extent cx="5057775" cy="3809541"/>
+            <wp:effectExtent l="0" t="0" r="0" b="635"/>
+            <wp:docPr id="1" name="Picture 1"/>
+            <wp:cNvGraphicFramePr>
+              <a:graphicFrameLocks xmlns:a="http://schemas.openxmlformats.org/drawingml/2006/main" noChangeAspect="1"/>
+            </wp:cNvGraphicFramePr>
+            <a:graphic xmlns:a="http://schemas.openxmlformats.org/drawingml/2006/main">
+              <a:graphicData uri="http://schemas.openxmlformats.org/drawingml/2006/picture">
+                <pic:pic xmlns:pic="http://schemas.openxmlformats.org/drawingml/2006/picture">
+                  <pic:nvPicPr>
+                    <pic:cNvPr id="1" name=""/>
+                    <pic:cNvPicPr/>
+                  </pic:nvPicPr>
+                  <pic:blipFill>
+                    <a:blip r:embed="rId5"/>
+                    <a:stretch>
+                      <a:fillRect/>
+                    </a:stretch>
+                  </pic:blipFill>
+                  <pic:spPr>
+                    <a:xfrm>
+                      <a:off x="0" y="0"/>
+                      <a:ext cx="5084149" cy="3829406"/>
+                    </a:xfrm>
+                    <a:prstGeom prst="rect">
+                      <a:avLst/>
+                    </a:prstGeom>
+                  </pic:spPr>
+                </pic:pic>
+              </a:graphicData>
+            </a:graphic>
+          </wp:inline>
+        </w:drawing>
+      </w:r>
+    </w:p>
+    <w:p>
+      <w:pPr>
+        <w:pStyle w:val="ListParagraph"/>
+        <w:numPr>
+          <w:ilvl w:val="0"/>
+          <w:numId w:val="2"/>
+        </w:numPr>
+        <w:rPr>
+          <w:b/>
+        </w:rPr>
+      </w:pPr>
+      <w:r>
+        <w:rPr>
+          <w:b/>
+        </w:rPr>
+        <w:t>Need to document AIC, BIC, etc</w:t>
+      </w:r>
+      <w:r>
+        <w:rPr>
+          <w:b/>
+        </w:rPr>
+        <w:t>.</w:t>
+      </w:r>
+      <w:bookmarkStart w:id="0" w:name="_GoBack"/>
+      <w:bookmarkEnd w:id="0"/>
+    </w:p>
+    <w:p>
+      <w:pPr>
+        <w:pStyle w:val="ListParagraph"/>
+        <w:numPr>
+          <w:ilvl w:val="0"/>
+          <w:numId w:val="2"/>
+        </w:numPr>
+        <w:rPr>
+          <w:b/>
+        </w:rPr>
+      </w:pPr>
+      <w:r>
+        <w:rPr>
+          <w:b/>
+        </w:rPr>
+        <w:t xml:space="preserve">Do we need standardization in </w:t>
+      </w:r>
+      <w:proofErr w:type="gramStart"/>
+      <w:r>
+        <w:rPr>
+          <w:b/>
+        </w:rPr>
+        <w:t>LASSO,</w:t>
+      </w:r>
+      <w:proofErr w:type="gramEnd"/>
+      <w:r>
+        <w:rPr>
+          <w:b/>
+        </w:rPr>
+        <w:t xml:space="preserve"> </w:t>
+      </w:r>
+    </w:p>
+    <w:p>
+      <w:pPr>
+        <w:pStyle w:val="ListParagraph"/>
+        <w:numPr>
+          <w:ilvl w:val="0"/>
+          <w:numId w:val="2"/>
+        </w:numPr>
+        <w:rPr>
+          <w:b/>
+        </w:rPr>
+      </w:pPr>
+      <w:r>
+        <w:rPr>
+          <w:b/>
+        </w:rPr>
+        <w:t>try model with transformation on y3</w:t>
+      </w:r>
+    </w:p>
+    <w:p>
+      <w:pPr>
+        <w:rPr>
+          <w:b/>
+          <w:sz w:val="32"/>
+          <w:szCs w:val="32"/>
+        </w:rPr>
+      </w:pPr>
+      <w:r>
+        <w:rPr>
+          <w:b/>
+          <w:color w:val="FF0000"/>
+          <w:sz w:val="32"/>
+          <w:szCs w:val="32"/>
+        </w:rPr>
+        <w:t>REASONS for not such a good fit</w:t>
+      </w:r>
+    </w:p>
+    <w:p>
+      <w:pPr>
+        <w:pStyle w:val="ListParagraph"/>
+        <w:numPr>
+          <w:ilvl w:val="0"/>
+          <w:numId w:val="3"/>
+        </w:numPr>
+        <w:rPr>
+          <w:b/>
+        </w:rPr>
+      </w:pPr>
+      <w:r>
+        <w:rPr>
+          <w:b/>
+        </w:rPr>
+        <w:t>Most inputs were not directly correlated to a large extent with the output. Hence, we may need to apply domain expertise and do manual feature engineering</w:t>
+      </w:r>
+    </w:p>
+    <w:p>
+      <w:pPr>
+        <w:pStyle w:val="ListParagraph"/>
+        <w:numPr>
+          <w:ilvl w:val="0"/>
+          <w:numId w:val="3"/>
+        </w:numPr>
+        <w:rPr>
+          <w:b/>
+        </w:rPr>
+      </w:pPr>
+      <w:r>
+        <w:rPr>
+          <w:b/>
+        </w:rPr>
+        <w:t xml:space="preserve">Or apply other advanced methods such as </w:t>
+      </w:r>
+      <w:proofErr w:type="gramStart"/>
+      <w:r>
+        <w:rPr>
+          <w:b/>
+        </w:rPr>
+        <w:t>tree based</w:t>
+      </w:r>
+      <w:proofErr w:type="gramEnd"/>
+      <w:r>
+        <w:rPr>
+          <w:b/>
+        </w:rPr>
+        <w:t xml:space="preserve"> methods, Neural Networks to get a better fitting model.</w:t>
+      </w:r>
+    </w:p>
+    <w:p>
+      <w:pPr>
+        <w:rPr>
+          <w:b/>
+        </w:rPr>
+      </w:pPr>
     </w:p>
     <w:p>
       <w:r>
@@ -235,8 +506,6 @@
             </w:r>
           </w:p>
         </w:tc>
-        <w:bookmarkStart w:id="0" w:name="_GoBack"/>
-        <w:bookmarkEnd w:id="0"/>
       </w:tr>
       <w:tr>
         <w:tc>
@@ -245,6 +514,7 @@
           </w:tcPr>
           <w:p>
             <w:r>
+              <w:lastRenderedPageBreak/>
               <w:t>Forward Selection (filtered data)</w:t>
             </w:r>
           </w:p>
@@ -818,7 +1088,6 @@
           <w:sz w:val="56"/>
           <w:szCs w:val="56"/>
         </w:rPr>
-        <w:lastRenderedPageBreak/>
         <w:t>NEEDS TO BE UPDATED</w:t>
       </w:r>
     </w:p>
@@ -991,6 +1260,7 @@
           </w:tcPr>
           <w:p>
             <w:r>
+              <w:lastRenderedPageBreak/>
               <w:t>Full Model</w:t>
             </w:r>
           </w:p>
@@ -1259,10 +1529,7 @@
           </w:tcPr>
           <w:p>
             <w:r>
-              <w:t>Backward Elimination</w:t>
-            </w:r>
-            <w:r>
-              <w:t xml:space="preserve"> (full data)</w:t>
+              <w:t>Backward Elimination (full data)</w:t>
             </w:r>
           </w:p>
         </w:tc>
@@ -1466,13 +1733,7 @@
           </w:tcPr>
           <w:p>
             <w:r>
-              <w:t>Stepwise Selection (</w:t>
-            </w:r>
-            <w:r>
-              <w:t>filtered</w:t>
-            </w:r>
-            <w:r>
-              <w:t xml:space="preserve"> data)</w:t>
+              <w:t>Stepwise Selection (filtered data)</w:t>
             </w:r>
           </w:p>
         </w:tc>
@@ -1981,7 +2242,6 @@
           </w:tcPr>
           <w:p>
             <w:r>
-              <w:lastRenderedPageBreak/>
               <w:t>Stepwise Selection (filtered data)</w:t>
             </w:r>
           </w:p>
@@ -2121,8 +2381,192 @@
       </w:rPr>
     </w:lvl>
   </w:abstractNum>
+  <w:abstractNum w:abstractNumId="1" w15:restartNumberingAfterBreak="0">
+    <w:nsid w:val="64F8481A"/>
+    <w:multiLevelType w:val="hybridMultilevel"/>
+    <w:tmpl w:val="CA107EC6"/>
+    <w:lvl w:ilvl="0" w:tplc="47588C8E">
+      <w:start w:val="1"/>
+      <w:numFmt w:val="decimal"/>
+      <w:lvlText w:val="(%1)"/>
+      <w:lvlJc w:val="left"/>
+      <w:pPr>
+        <w:ind w:left="720" w:hanging="360"/>
+      </w:pPr>
+      <w:rPr>
+        <w:rFonts w:hint="default"/>
+      </w:rPr>
+    </w:lvl>
+    <w:lvl w:ilvl="1" w:tplc="04090019" w:tentative="1">
+      <w:start w:val="1"/>
+      <w:numFmt w:val="lowerLetter"/>
+      <w:lvlText w:val="%2."/>
+      <w:lvlJc w:val="left"/>
+      <w:pPr>
+        <w:ind w:left="1440" w:hanging="360"/>
+      </w:pPr>
+    </w:lvl>
+    <w:lvl w:ilvl="2" w:tplc="0409001B" w:tentative="1">
+      <w:start w:val="1"/>
+      <w:numFmt w:val="lowerRoman"/>
+      <w:lvlText w:val="%3."/>
+      <w:lvlJc w:val="right"/>
+      <w:pPr>
+        <w:ind w:left="2160" w:hanging="180"/>
+      </w:pPr>
+    </w:lvl>
+    <w:lvl w:ilvl="3" w:tplc="0409000F" w:tentative="1">
+      <w:start w:val="1"/>
+      <w:numFmt w:val="decimal"/>
+      <w:lvlText w:val="%4."/>
+      <w:lvlJc w:val="left"/>
+      <w:pPr>
+        <w:ind w:left="2880" w:hanging="360"/>
+      </w:pPr>
+    </w:lvl>
+    <w:lvl w:ilvl="4" w:tplc="04090019" w:tentative="1">
+      <w:start w:val="1"/>
+      <w:numFmt w:val="lowerLetter"/>
+      <w:lvlText w:val="%5."/>
+      <w:lvlJc w:val="left"/>
+      <w:pPr>
+        <w:ind w:left="3600" w:hanging="360"/>
+      </w:pPr>
+    </w:lvl>
+    <w:lvl w:ilvl="5" w:tplc="0409001B" w:tentative="1">
+      <w:start w:val="1"/>
+      <w:numFmt w:val="lowerRoman"/>
+      <w:lvlText w:val="%6."/>
+      <w:lvlJc w:val="right"/>
+      <w:pPr>
+        <w:ind w:left="4320" w:hanging="180"/>
+      </w:pPr>
+    </w:lvl>
+    <w:lvl w:ilvl="6" w:tplc="0409000F" w:tentative="1">
+      <w:start w:val="1"/>
+      <w:numFmt w:val="decimal"/>
+      <w:lvlText w:val="%7."/>
+      <w:lvlJc w:val="left"/>
+      <w:pPr>
+        <w:ind w:left="5040" w:hanging="360"/>
+      </w:pPr>
+    </w:lvl>
+    <w:lvl w:ilvl="7" w:tplc="04090019" w:tentative="1">
+      <w:start w:val="1"/>
+      <w:numFmt w:val="lowerLetter"/>
+      <w:lvlText w:val="%8."/>
+      <w:lvlJc w:val="left"/>
+      <w:pPr>
+        <w:ind w:left="5760" w:hanging="360"/>
+      </w:pPr>
+    </w:lvl>
+    <w:lvl w:ilvl="8" w:tplc="0409001B" w:tentative="1">
+      <w:start w:val="1"/>
+      <w:numFmt w:val="lowerRoman"/>
+      <w:lvlText w:val="%9."/>
+      <w:lvlJc w:val="right"/>
+      <w:pPr>
+        <w:ind w:left="6480" w:hanging="180"/>
+      </w:pPr>
+    </w:lvl>
+  </w:abstractNum>
+  <w:abstractNum w:abstractNumId="2" w15:restartNumberingAfterBreak="0">
+    <w:nsid w:val="740D5E32"/>
+    <w:multiLevelType w:val="hybridMultilevel"/>
+    <w:tmpl w:val="159ECF4C"/>
+    <w:lvl w:ilvl="0" w:tplc="405A4C3C">
+      <w:start w:val="1"/>
+      <w:numFmt w:val="decimal"/>
+      <w:lvlText w:val="(%1)"/>
+      <w:lvlJc w:val="left"/>
+      <w:pPr>
+        <w:ind w:left="720" w:hanging="360"/>
+      </w:pPr>
+      <w:rPr>
+        <w:rFonts w:hint="default"/>
+      </w:rPr>
+    </w:lvl>
+    <w:lvl w:ilvl="1" w:tplc="04090019" w:tentative="1">
+      <w:start w:val="1"/>
+      <w:numFmt w:val="lowerLetter"/>
+      <w:lvlText w:val="%2."/>
+      <w:lvlJc w:val="left"/>
+      <w:pPr>
+        <w:ind w:left="1440" w:hanging="360"/>
+      </w:pPr>
+    </w:lvl>
+    <w:lvl w:ilvl="2" w:tplc="0409001B" w:tentative="1">
+      <w:start w:val="1"/>
+      <w:numFmt w:val="lowerRoman"/>
+      <w:lvlText w:val="%3."/>
+      <w:lvlJc w:val="right"/>
+      <w:pPr>
+        <w:ind w:left="2160" w:hanging="180"/>
+      </w:pPr>
+    </w:lvl>
+    <w:lvl w:ilvl="3" w:tplc="0409000F" w:tentative="1">
+      <w:start w:val="1"/>
+      <w:numFmt w:val="decimal"/>
+      <w:lvlText w:val="%4."/>
+      <w:lvlJc w:val="left"/>
+      <w:pPr>
+        <w:ind w:left="2880" w:hanging="360"/>
+      </w:pPr>
+    </w:lvl>
+    <w:lvl w:ilvl="4" w:tplc="04090019" w:tentative="1">
+      <w:start w:val="1"/>
+      <w:numFmt w:val="lowerLetter"/>
+      <w:lvlText w:val="%5."/>
+      <w:lvlJc w:val="left"/>
+      <w:pPr>
+        <w:ind w:left="3600" w:hanging="360"/>
+      </w:pPr>
+    </w:lvl>
+    <w:lvl w:ilvl="5" w:tplc="0409001B" w:tentative="1">
+      <w:start w:val="1"/>
+      <w:numFmt w:val="lowerRoman"/>
+      <w:lvlText w:val="%6."/>
+      <w:lvlJc w:val="right"/>
+      <w:pPr>
+        <w:ind w:left="4320" w:hanging="180"/>
+      </w:pPr>
+    </w:lvl>
+    <w:lvl w:ilvl="6" w:tplc="0409000F" w:tentative="1">
+      <w:start w:val="1"/>
+      <w:numFmt w:val="decimal"/>
+      <w:lvlText w:val="%7."/>
+      <w:lvlJc w:val="left"/>
+      <w:pPr>
+        <w:ind w:left="5040" w:hanging="360"/>
+      </w:pPr>
+    </w:lvl>
+    <w:lvl w:ilvl="7" w:tplc="04090019" w:tentative="1">
+      <w:start w:val="1"/>
+      <w:numFmt w:val="lowerLetter"/>
+      <w:lvlText w:val="%8."/>
+      <w:lvlJc w:val="left"/>
+      <w:pPr>
+        <w:ind w:left="5760" w:hanging="360"/>
+      </w:pPr>
+    </w:lvl>
+    <w:lvl w:ilvl="8" w:tplc="0409001B" w:tentative="1">
+      <w:start w:val="1"/>
+      <w:numFmt w:val="lowerRoman"/>
+      <w:lvlText w:val="%9."/>
+      <w:lvlJc w:val="right"/>
+      <w:pPr>
+        <w:ind w:left="6480" w:hanging="180"/>
+      </w:pPr>
+    </w:lvl>
+  </w:abstractNum>
   <w:num w:numId="1">
     <w:abstractNumId w:val="0"/>
+  </w:num>
+  <w:num w:numId="2">
+    <w:abstractNumId w:val="1"/>
+  </w:num>
+  <w:num w:numId="3">
+    <w:abstractNumId w:val="2"/>
   </w:num>
 </w:numbering>
 </file>
@@ -2581,6 +3025,41 @@
       <w:contextualSpacing/>
     </w:pPr>
   </w:style>
+  <w:style w:type="character" w:styleId="Hyperlink">
+    <w:name w:val="Hyperlink"/>
+    <w:basedOn w:val="DefaultParagraphFont"/>
+    <w:uiPriority w:val="99"/>
+    <w:unhideWhenUsed/>
+    <w:rsid w:val="00443D4F"/>
+    <w:rPr>
+      <w:color w:val="0563C1" w:themeColor="hyperlink"/>
+      <w:u w:val="single"/>
+    </w:rPr>
+  </w:style>
+  <w:style w:type="character" w:styleId="UnresolvedMention">
+    <w:name w:val="Unresolved Mention"/>
+    <w:basedOn w:val="DefaultParagraphFont"/>
+    <w:uiPriority w:val="99"/>
+    <w:semiHidden/>
+    <w:unhideWhenUsed/>
+    <w:rsid w:val="00443D4F"/>
+    <w:rPr>
+      <w:color w:val="605E5C"/>
+      <w:shd w:val="clear" w:color="auto" w:fill="E1DFDD"/>
+    </w:rPr>
+  </w:style>
+  <w:style w:type="character" w:styleId="FollowedHyperlink">
+    <w:name w:val="FollowedHyperlink"/>
+    <w:basedOn w:val="DefaultParagraphFont"/>
+    <w:uiPriority w:val="99"/>
+    <w:semiHidden/>
+    <w:unhideWhenUsed/>
+    <w:rsid w:val="00443D4F"/>
+    <w:rPr>
+      <w:color w:val="954F72" w:themeColor="followedHyperlink"/>
+      <w:u w:val="single"/>
+    </w:rPr>
+  </w:style>
 </w:styles>
 </file>
 

</xml_diff>